<commit_message>
[FIX] add team member locations in MoM
</commit_message>
<xml_diff>
--- a/meeting-notes/2022-05-10.docx
+++ b/meeting-notes/2022-05-10.docx
@@ -560,7 +560,25 @@
                 <w:szCs w:val="24"/>
               </w:rPr>
               <w:lastRenderedPageBreak/>
-              <w:t>KSL – Data Scientist, experienced in Agile Development.</w:t>
+              <w:t>KSL</w:t>
+            </w:r>
+            <w:r>
+              <w:rPr>
+                <w:rFonts w:asciiTheme="minorHAnsi" w:eastAsia="Times New Roman" w:hAnsiTheme="minorHAnsi" w:cstheme="minorHAnsi"/>
+                <w:color w:val="666666"/>
+                <w:sz w:val="24"/>
+                <w:szCs w:val="24"/>
+              </w:rPr>
+              <w:t xml:space="preserve"> (Netherlands)</w:t>
+            </w:r>
+            <w:r>
+              <w:rPr>
+                <w:rFonts w:asciiTheme="minorHAnsi" w:eastAsia="Times New Roman" w:hAnsiTheme="minorHAnsi" w:cstheme="minorHAnsi"/>
+                <w:color w:val="666666"/>
+                <w:sz w:val="24"/>
+                <w:szCs w:val="24"/>
+              </w:rPr>
+              <w:t xml:space="preserve"> – Data Scientist, experienced in Agile Development.</w:t>
             </w:r>
             <w:r>
               <w:rPr>
@@ -570,7 +588,25 @@
                 <w:szCs w:val="24"/>
               </w:rPr>
               <w:br/>
-              <w:t>GR – Front end developer, 8 years of experience</w:t>
+              <w:t>GR</w:t>
+            </w:r>
+            <w:r>
+              <w:rPr>
+                <w:rFonts w:asciiTheme="minorHAnsi" w:eastAsia="Times New Roman" w:hAnsiTheme="minorHAnsi" w:cstheme="minorHAnsi"/>
+                <w:color w:val="666666"/>
+                <w:sz w:val="24"/>
+                <w:szCs w:val="24"/>
+              </w:rPr>
+              <w:t xml:space="preserve"> (Brazil) </w:t>
+            </w:r>
+            <w:r>
+              <w:rPr>
+                <w:rFonts w:asciiTheme="minorHAnsi" w:eastAsia="Times New Roman" w:hAnsiTheme="minorHAnsi" w:cstheme="minorHAnsi"/>
+                <w:color w:val="666666"/>
+                <w:sz w:val="24"/>
+                <w:szCs w:val="24"/>
+              </w:rPr>
+              <w:t xml:space="preserve"> – Front end developer, 8 years of experience</w:t>
             </w:r>
             <w:r>
               <w:rPr>
@@ -580,7 +616,25 @@
                 <w:szCs w:val="24"/>
               </w:rPr>
               <w:br/>
-              <w:t>GAN – Full-time student, enjoy FE development</w:t>
+              <w:t xml:space="preserve">GAN </w:t>
+            </w:r>
+            <w:r>
+              <w:rPr>
+                <w:rFonts w:asciiTheme="minorHAnsi" w:eastAsia="Times New Roman" w:hAnsiTheme="minorHAnsi" w:cstheme="minorHAnsi"/>
+                <w:color w:val="666666"/>
+                <w:sz w:val="24"/>
+                <w:szCs w:val="24"/>
+              </w:rPr>
+              <w:t xml:space="preserve">(Bangladesh) </w:t>
+            </w:r>
+            <w:r>
+              <w:rPr>
+                <w:rFonts w:asciiTheme="minorHAnsi" w:eastAsia="Times New Roman" w:hAnsiTheme="minorHAnsi" w:cstheme="minorHAnsi"/>
+                <w:color w:val="666666"/>
+                <w:sz w:val="24"/>
+                <w:szCs w:val="24"/>
+              </w:rPr>
+              <w:t>– Full-time student, enjoy FE development</w:t>
             </w:r>
             <w:r>
               <w:rPr>
@@ -590,7 +644,25 @@
                 <w:szCs w:val="24"/>
               </w:rPr>
               <w:br/>
-              <w:t>DY – 20 years of experience in IT security</w:t>
+              <w:t xml:space="preserve">DY </w:t>
+            </w:r>
+            <w:r>
+              <w:rPr>
+                <w:rFonts w:asciiTheme="minorHAnsi" w:eastAsia="Times New Roman" w:hAnsiTheme="minorHAnsi" w:cstheme="minorHAnsi"/>
+                <w:color w:val="666666"/>
+                <w:sz w:val="24"/>
+                <w:szCs w:val="24"/>
+              </w:rPr>
+              <w:t xml:space="preserve">(Qatar) </w:t>
+            </w:r>
+            <w:r>
+              <w:rPr>
+                <w:rFonts w:asciiTheme="minorHAnsi" w:eastAsia="Times New Roman" w:hAnsiTheme="minorHAnsi" w:cstheme="minorHAnsi"/>
+                <w:color w:val="666666"/>
+                <w:sz w:val="24"/>
+                <w:szCs w:val="24"/>
+              </w:rPr>
+              <w:t>– 20 years of experience in IT security</w:t>
             </w:r>
           </w:p>
           <w:p>

</xml_diff>